<commit_message>
Add multilingual support with language selector and translations for Arabic, English, and French
</commit_message>
<xml_diff>
--- a/documents/azer Resume.docx
+++ b/documents/azer Resume.docx
@@ -27,7 +27,7 @@
         <w:jc w:val="center"/>
       </w:pPr>
       <w:r>
-        <w:t>Tunisia, Ariana/Kairouan | azerronaldo2004@gmail.com | +216 20828504 |</w:t>
+        <w:t>Tunisia, Ariana/Kairouan | mohamedazer.khadhraoui@gmail.com | +216 20828504 |</w:t>
       </w:r>
     </w:p>
     <w:p>
@@ -36,13 +36,29 @@
         <w:jc w:val="center"/>
       </w:pPr>
       <w:r>
+        <w:fldChar w:fldCharType="begin"/>
+      </w:r>
+      <w:r>
+        <w:instrText xml:space="preserve"> HYPERLINK " https:/github.com/Azer-khadhraoui" </w:instrText>
+      </w:r>
+      <w:r>
+        <w:fldChar w:fldCharType="separate"/>
+      </w:r>
+      <w:r>
+        <w:rPr>
+          <w:rStyle w:val="3"/>
+        </w:rPr>
         <w:t xml:space="preserve"> </w:t>
       </w:r>
       <w:r>
         <w:rPr>
+          <w:rStyle w:val="3"/>
           <w:rFonts w:hint="default"/>
         </w:rPr>
         <w:t>https://github.com/Azer-khadhraoui</w:t>
+      </w:r>
+      <w:r>
+        <w:fldChar w:fldCharType="end"/>
       </w:r>
     </w:p>
     <w:p>
@@ -436,7 +452,7 @@
     </w:p>
     <w:p>
       <w:pPr>
-        <w:pStyle w:val="12"/>
+        <w:pStyle w:val="13"/>
         <w:numPr>
           <w:ilvl w:val="0"/>
           <w:numId w:val="1"/>
@@ -452,7 +468,7 @@
     </w:p>
     <w:p>
       <w:pPr>
-        <w:pStyle w:val="12"/>
+        <w:pStyle w:val="13"/>
         <w:numPr>
           <w:ilvl w:val="0"/>
           <w:numId w:val="1"/>
@@ -468,7 +484,7 @@
     </w:p>
     <w:p>
       <w:pPr>
-        <w:pStyle w:val="12"/>
+        <w:pStyle w:val="13"/>
         <w:numPr>
           <w:ilvl w:val="0"/>
           <w:numId w:val="1"/>
@@ -484,7 +500,7 @@
     </w:p>
     <w:p>
       <w:pPr>
-        <w:pStyle w:val="12"/>
+        <w:pStyle w:val="13"/>
         <w:numPr>
           <w:ilvl w:val="0"/>
           <w:numId w:val="0"/>
@@ -498,7 +514,7 @@
     </w:p>
     <w:p>
       <w:pPr>
-        <w:pStyle w:val="12"/>
+        <w:pStyle w:val="13"/>
         <w:numPr>
           <w:ilvl w:val="0"/>
           <w:numId w:val="0"/>
@@ -570,7 +586,7 @@
     </w:p>
     <w:p>
       <w:pPr>
-        <w:pStyle w:val="12"/>
+        <w:pStyle w:val="13"/>
         <w:numPr>
           <w:ilvl w:val="0"/>
           <w:numId w:val="0"/>
@@ -654,11 +670,22 @@
     </w:p>
     <w:p>
       <w:pPr>
+        <w:tabs>
+          <w:tab w:val="left" w:pos="9360"/>
+        </w:tabs>
+        <w:spacing w:after="0" w:line="240" w:lineRule="auto"/>
+      </w:pPr>
+    </w:p>
+    <w:p>
+      <w:pPr>
         <w:pBdr>
           <w:top w:val="single" w:color="auto" w:sz="4" w:space="1"/>
           <w:bottom w:val="single" w:color="auto" w:sz="4" w:space="1"/>
         </w:pBdr>
         <w:spacing w:before="240" w:after="240" w:line="240" w:lineRule="auto"/>
+        <w:rPr>
+          <w:rFonts w:hint="default"/>
+        </w:rPr>
       </w:pPr>
       <w:r>
         <w:rPr>
@@ -667,7 +694,18 @@
           <w:sz w:val="28"/>
           <w:szCs w:val="24"/>
         </w:rPr>
-        <w:t>PROJECTS</w:t>
+        <w:t>P</w:t>
+      </w:r>
+      <w:r>
+        <w:rPr>
+          <w:rFonts w:hint="default"/>
+          <w:b/>
+          <w:bCs/>
+          <w:sz w:val="28"/>
+          <w:szCs w:val="24"/>
+          <w:lang w:val="fr-FR"/>
+        </w:rPr>
+        <w:t>ORTFOLIO</w:t>
       </w:r>
     </w:p>
     <w:p>
@@ -675,200 +713,141 @@
         <w:spacing w:before="100" w:beforeAutospacing="1" w:after="100" w:afterAutospacing="1"/>
         <w:rPr>
           <w:rStyle w:val="4"/>
+          <w:rFonts w:hint="default" w:ascii="Times New Roman" w:hAnsi="Times New Roman" w:eastAsia="SimSun" w:cs="Times New Roman"/>
         </w:rPr>
       </w:pPr>
       <w:r>
         <w:rPr>
           <w:rStyle w:val="4"/>
-        </w:rPr>
-        <w:t>ALDAWRY Football – Desktop Football Management Competitions</w:t>
-      </w:r>
-      <w:r>
-        <w:br w:type="textWrapping"/>
-      </w:r>
-      <w:r>
-        <w:rPr>
-          <w:rStyle w:val="5"/>
-        </w:rPr>
-        <w:t>01/2025 – 05/2025</w:t>
-      </w:r>
-      <w:r>
-        <w:br w:type="textWrapping"/>
-      </w:r>
-      <w:r>
-        <w:t>• Created a football management simulation using C++ and the Qt framework.</w:t>
-      </w:r>
-      <w:r>
-        <w:br w:type="textWrapping"/>
-      </w:r>
-      <w:r>
-        <w:t>• Implemented features such as team management, match scheduling, and player statistics.</w:t>
-      </w:r>
-      <w:r>
-        <w:br w:type="textWrapping"/>
-      </w:r>
-      <w:r>
-        <w:t>• Designed a modern UI to deliver an immersive user experience.</w:t>
-      </w:r>
-    </w:p>
-    <w:p>
-      <w:pPr>
-        <w:spacing w:before="100" w:beforeAutospacing="1" w:after="100" w:afterAutospacing="1"/>
-      </w:pPr>
-      <w:r>
-        <w:rPr>
-          <w:rStyle w:val="4"/>
-        </w:rPr>
-        <w:t>LearnSpace – Interactive Learning Platform</w:t>
-      </w:r>
-      <w:r>
-        <w:br w:type="textWrapping"/>
-      </w:r>
-      <w:r>
-        <w:rPr>
-          <w:rStyle w:val="5"/>
-        </w:rPr>
-        <w:t>01/2025 – 02/2025</w:t>
-      </w:r>
-      <w:r>
-        <w:br w:type="textWrapping"/>
-      </w:r>
-      <w:r>
-        <w:t>• Developed an educational web platform integrating tools like calculators, notes, quizzes, memory games, a code editor, and IT discovery modules.</w:t>
-      </w:r>
-      <w:r>
-        <w:br w:type="textWrapping"/>
-      </w:r>
-      <w:r>
-        <w:t>• Built using HTML, CSS, and JavaScript with a focus on responsive design .</w:t>
-      </w:r>
-      <w:r>
-        <w:br w:type="textWrapping"/>
-      </w:r>
-      <w:r>
-        <w:t>• Aimed at enhancing digital learning through interactive and intuitive interfaces.</w:t>
-      </w:r>
-    </w:p>
-    <w:p>
-      <w:pPr>
-        <w:spacing w:before="100" w:beforeAutospacing="1" w:after="100" w:afterAutospacing="1"/>
-      </w:pPr>
-      <w:r>
-        <w:rPr>
-          <w:rStyle w:val="4"/>
-        </w:rPr>
-        <w:t>Game Room – Local Multiplayer Game Hub</w:t>
-      </w:r>
-      <w:r>
-        <w:br w:type="textWrapping"/>
-      </w:r>
-      <w:r>
-        <w:rPr>
-          <w:rStyle w:val="5"/>
-        </w:rPr>
-        <w:t>12/2024</w:t>
-      </w:r>
-      <w:r>
-        <w:br w:type="textWrapping"/>
-      </w:r>
-      <w:r>
-        <w:t>• Developed a Game Hub by which multiple users can play different games from a single interface on the same device.</w:t>
-      </w:r>
-      <w:r>
-        <w:br w:type="textWrapping"/>
-      </w:r>
-      <w:r>
-        <w:t>• Used a centralized menu to initiate various local games like Tic-Tac-Toe, Pong, Snake and others.</w:t>
-      </w:r>
-      <w:r>
-        <w:br w:type="textWrapping"/>
-      </w:r>
-      <w:r>
-        <w:t>• Built with a focus on simplicity, offline use, and clean navigation.</w:t>
-      </w:r>
-      <w:r>
-        <w:br w:type="textWrapping"/>
+          <w:rFonts w:hint="default" w:ascii="Times New Roman" w:hAnsi="Times New Roman" w:eastAsia="SimSun" w:cs="Times New Roman"/>
+        </w:rPr>
+        <w:t xml:space="preserve">Personal Portfolio Webpage  </w:t>
       </w:r>
       <w:bookmarkStart w:id="0" w:name="_GoBack"/>
       <w:bookmarkEnd w:id="0"/>
     </w:p>
     <w:p>
       <w:pPr>
-        <w:spacing w:before="100" w:beforeAutospacing="1" w:after="100" w:afterAutospacing="1"/>
-      </w:pPr>
-      <w:r>
-        <w:rPr>
-          <w:rStyle w:val="4"/>
-        </w:rPr>
-        <w:t>Shadows of Liberty – 2D Adventure Game</w:t>
-      </w:r>
-      <w:r>
-        <w:br w:type="textWrapping"/>
-      </w:r>
-      <w:r>
-        <w:rPr>
-          <w:rStyle w:val="5"/>
-        </w:rPr>
-        <w:t>01/2024 – 05/2024</w:t>
-      </w:r>
-      <w:r>
-        <w:br w:type="textWrapping"/>
-      </w:r>
-      <w:r>
-        <w:t>• Designed and developed a 2D adventure game with engaging storytelling and interactive gameplay using SDL 1.2.</w:t>
-      </w:r>
-      <w:r>
-        <w:br w:type="textWrapping"/>
-      </w:r>
-      <w:r>
-        <w:t>• Used Adobe illustrator and Adobe Photoshop for animations, sprite rendering, and visual effects.</w:t>
-      </w:r>
-      <w:r>
-        <w:br w:type="textWrapping"/>
-      </w:r>
-      <w:r>
-        <w:t>• Coded player interactions, level progression, and game logic.</w:t>
-      </w:r>
-      <w:r>
-        <w:br w:type="textWrapping"/>
-      </w:r>
-    </w:p>
-    <w:p>
-      <w:pPr>
-        <w:spacing w:before="100" w:beforeAutospacing="1" w:after="100" w:afterAutospacing="1"/>
-      </w:pPr>
-      <w:r>
-        <w:rPr>
-          <w:rStyle w:val="4"/>
-        </w:rPr>
-        <w:t>Green and Pure – Agriculture E-Commerce Website</w:t>
-      </w:r>
-      <w:r>
-        <w:br w:type="textWrapping"/>
-      </w:r>
-      <w:r>
-        <w:rPr>
-          <w:rStyle w:val="5"/>
-        </w:rPr>
-        <w:t>09/2024 – 12/2024</w:t>
-      </w:r>
-      <w:r>
-        <w:br w:type="textWrapping"/>
-      </w:r>
-      <w:r>
-        <w:t>• Built a responsive website dedicated to selling agricultural products such as seeds, tools, and organic items.</w:t>
-      </w:r>
-      <w:r>
-        <w:br w:type="textWrapping"/>
-      </w:r>
-      <w:r>
-        <w:t>• Included product management, cart functionality, and seamless checkout experience.</w:t>
-      </w:r>
-      <w:r>
-        <w:br w:type="textWrapping"/>
-      </w:r>
-      <w:r>
-        <w:t>• Focused on sustainable agriculture promotion with a clean, accessible web interface using HTML, CSS, and JavaScript.</w:t>
+        <w:tabs>
+          <w:tab w:val="left" w:pos="9360"/>
+        </w:tabs>
+        <w:spacing w:after="0" w:line="240" w:lineRule="auto"/>
+        <w:rPr>
+          <w:rFonts w:hint="default"/>
+          <w:lang w:val="fr-FR"/>
+        </w:rPr>
+      </w:pPr>
+      <w:r>
+        <w:rPr>
+          <w:rFonts w:hint="default"/>
+        </w:rPr>
+        <w:t xml:space="preserve">Link: </w:t>
+      </w:r>
+      <w:r>
+        <w:rPr>
+          <w:rFonts w:hint="default"/>
+        </w:rPr>
+        <w:fldChar w:fldCharType="begin"/>
+      </w:r>
+      <w:r>
+        <w:rPr>
+          <w:rFonts w:hint="default"/>
+        </w:rPr>
+        <w:instrText xml:space="preserve"> HYPERLINK "https://azer-khadhraoui.github.io/Portfolio-WebPage/" </w:instrText>
+      </w:r>
+      <w:r>
+        <w:rPr>
+          <w:rFonts w:hint="default"/>
+        </w:rPr>
+        <w:fldChar w:fldCharType="separate"/>
+      </w:r>
+      <w:r>
+        <w:rPr>
+          <w:rStyle w:val="6"/>
+          <w:rFonts w:hint="default"/>
+        </w:rPr>
+        <w:t>Portfolio web page</w:t>
+      </w:r>
+      <w:r>
+        <w:rPr>
+          <w:rFonts w:hint="default"/>
+        </w:rPr>
+        <w:fldChar w:fldCharType="end"/>
+      </w:r>
+      <w:r>
+        <w:rPr>
+          <w:rFonts w:hint="default"/>
+          <w:lang w:val="fr-FR"/>
+        </w:rPr>
+        <w:t xml:space="preserve">  ou </w:t>
+      </w:r>
+      <w:r>
+        <w:rPr>
+          <w:rFonts w:hint="default"/>
+          <w:lang w:val="fr-FR"/>
+        </w:rPr>
+        <w:fldChar w:fldCharType="begin"/>
+      </w:r>
+      <w:r>
+        <w:rPr>
+          <w:rFonts w:hint="default"/>
+          <w:lang w:val="fr-FR"/>
+        </w:rPr>
+        <w:instrText xml:space="preserve"> HYPERLINK "https://azer-khadhraoui.github.io/Portfolio-WebPage/
+" </w:instrText>
+      </w:r>
+      <w:r>
+        <w:rPr>
+          <w:rFonts w:hint="default"/>
+          <w:lang w:val="fr-FR"/>
+        </w:rPr>
+        <w:fldChar w:fldCharType="separate"/>
+      </w:r>
+      <w:r>
+        <w:rPr>
+          <w:rStyle w:val="3"/>
+          <w:rFonts w:hint="default"/>
+          <w:lang w:val="fr-FR"/>
+        </w:rPr>
+        <w:t xml:space="preserve"> https://azer-khadhraoui.github.io/Portfolio-WebPage/</w:t>
+      </w:r>
+      <w:r>
+        <w:rPr>
+          <w:rFonts w:hint="default"/>
+          <w:lang w:val="fr-FR"/>
+        </w:rPr>
+        <w:fldChar w:fldCharType="end"/>
+      </w:r>
+    </w:p>
+    <w:p>
+      <w:pPr>
+        <w:tabs>
+          <w:tab w:val="left" w:pos="9360"/>
+        </w:tabs>
+        <w:spacing w:after="0" w:line="240" w:lineRule="auto"/>
+        <w:rPr>
+          <w:rFonts w:hint="default"/>
+        </w:rPr>
+      </w:pPr>
+      <w:r>
+        <w:rPr>
+          <w:rFonts w:hint="default"/>
+        </w:rPr>
+        <w:t xml:space="preserve">• Showcases selected projects, skills, and certifications.  </w:t>
+      </w:r>
+    </w:p>
+    <w:p>
+      <w:pPr>
+        <w:tabs>
+          <w:tab w:val="left" w:pos="9360"/>
+        </w:tabs>
+        <w:spacing w:after="0" w:line="240" w:lineRule="auto"/>
+      </w:pPr>
+      <w:r>
+        <w:rPr>
+          <w:rFonts w:hint="default"/>
+        </w:rPr>
+        <w:t>• Built using HTML, CSS, and JavaScript with responsive design.</w:t>
       </w:r>
     </w:p>
     <w:p>
@@ -886,12 +865,229 @@
           <w:sz w:val="28"/>
           <w:szCs w:val="24"/>
         </w:rPr>
+        <w:t>PROJECTS</w:t>
+      </w:r>
+    </w:p>
+    <w:p>
+      <w:pPr>
+        <w:spacing w:before="100" w:beforeAutospacing="1" w:after="100" w:afterAutospacing="1"/>
+        <w:rPr>
+          <w:rStyle w:val="4"/>
+        </w:rPr>
+      </w:pPr>
+      <w:r>
+        <w:rPr>
+          <w:rStyle w:val="4"/>
+        </w:rPr>
+        <w:t>ALDAWRY Football – Desktop Football Management Competitions</w:t>
+      </w:r>
+      <w:r>
+        <w:br w:type="textWrapping"/>
+      </w:r>
+      <w:r>
+        <w:rPr>
+          <w:rStyle w:val="5"/>
+        </w:rPr>
+        <w:t>01/2025 – 05/2025</w:t>
+      </w:r>
+      <w:r>
+        <w:br w:type="textWrapping"/>
+      </w:r>
+      <w:r>
+        <w:t>• Created a football management simulation using C++ and the Qt framework.</w:t>
+      </w:r>
+      <w:r>
+        <w:br w:type="textWrapping"/>
+      </w:r>
+      <w:r>
+        <w:t>• Implemented features such as team management, match scheduling, and player statistics.</w:t>
+      </w:r>
+      <w:r>
+        <w:br w:type="textWrapping"/>
+      </w:r>
+      <w:r>
+        <w:t>• Designed a modern UI to deliver an immersive user experience.</w:t>
+      </w:r>
+    </w:p>
+    <w:p>
+      <w:pPr>
+        <w:spacing w:before="100" w:beforeAutospacing="1" w:after="100" w:afterAutospacing="1"/>
+      </w:pPr>
+      <w:r>
+        <w:rPr>
+          <w:rStyle w:val="4"/>
+        </w:rPr>
+        <w:t>LearnSpace – Interactive Learning Platform</w:t>
+      </w:r>
+      <w:r>
+        <w:br w:type="textWrapping"/>
+      </w:r>
+      <w:r>
+        <w:rPr>
+          <w:rStyle w:val="5"/>
+        </w:rPr>
+        <w:t>01/2025 – 02/2025</w:t>
+      </w:r>
+      <w:r>
+        <w:br w:type="textWrapping"/>
+      </w:r>
+      <w:r>
+        <w:t>• Developed an educational web platform integrating tools like calculators, notes, quizzes, memory games, a code editor, and IT discovery modules.</w:t>
+      </w:r>
+      <w:r>
+        <w:br w:type="textWrapping"/>
+      </w:r>
+      <w:r>
+        <w:t>• Built using HTML, CSS, and JavaScript with a focus on responsive design .</w:t>
+      </w:r>
+      <w:r>
+        <w:br w:type="textWrapping"/>
+      </w:r>
+      <w:r>
+        <w:t>• Aimed at enhancing digital learning through interactive and intuitive interfaces.</w:t>
+      </w:r>
+    </w:p>
+    <w:p>
+      <w:pPr>
+        <w:spacing w:before="100" w:beforeAutospacing="1" w:after="100" w:afterAutospacing="1"/>
+      </w:pPr>
+      <w:r>
+        <w:rPr>
+          <w:rStyle w:val="4"/>
+        </w:rPr>
+        <w:t>Game Room – Local Multiplayer Game Hub</w:t>
+      </w:r>
+      <w:r>
+        <w:br w:type="textWrapping"/>
+      </w:r>
+      <w:r>
+        <w:rPr>
+          <w:rStyle w:val="5"/>
+        </w:rPr>
+        <w:t>12/2024</w:t>
+      </w:r>
+      <w:r>
+        <w:br w:type="textWrapping"/>
+      </w:r>
+      <w:r>
+        <w:t>• Developed a Game Hub by which multiple users can play different games from a single interface on the same device.</w:t>
+      </w:r>
+      <w:r>
+        <w:br w:type="textWrapping"/>
+      </w:r>
+      <w:r>
+        <w:t>• Used a centralized menu to initiate various local games like Tic-Tac-Toe, Pong, Snake and others.</w:t>
+      </w:r>
+      <w:r>
+        <w:br w:type="textWrapping"/>
+      </w:r>
+      <w:r>
+        <w:t>• Built with a focus on simplicity, offline use, and clean navigation.</w:t>
+      </w:r>
+      <w:r>
+        <w:br w:type="textWrapping"/>
+      </w:r>
+    </w:p>
+    <w:p>
+      <w:pPr>
+        <w:spacing w:before="100" w:beforeAutospacing="1" w:after="100" w:afterAutospacing="1"/>
+      </w:pPr>
+      <w:r>
+        <w:rPr>
+          <w:rStyle w:val="4"/>
+        </w:rPr>
+        <w:t>Shadows of Liberty – 2D Adventure Game</w:t>
+      </w:r>
+      <w:r>
+        <w:br w:type="textWrapping"/>
+      </w:r>
+      <w:r>
+        <w:rPr>
+          <w:rStyle w:val="5"/>
+        </w:rPr>
+        <w:t>01/2024 – 05/2024</w:t>
+      </w:r>
+      <w:r>
+        <w:br w:type="textWrapping"/>
+      </w:r>
+      <w:r>
+        <w:t>• Designed and developed a 2D adventure game with engaging storytelling and interactive gameplay using SDL 1.2.</w:t>
+      </w:r>
+      <w:r>
+        <w:br w:type="textWrapping"/>
+      </w:r>
+      <w:r>
+        <w:t>• Used Adobe illustrator and Adobe Photoshop for animations, sprite rendering, and visual effects.</w:t>
+      </w:r>
+      <w:r>
+        <w:br w:type="textWrapping"/>
+      </w:r>
+      <w:r>
+        <w:t>• Coded player interactions, level progression, and game logic.</w:t>
+      </w:r>
+      <w:r>
+        <w:br w:type="textWrapping"/>
+      </w:r>
+    </w:p>
+    <w:p>
+      <w:pPr>
+        <w:spacing w:before="100" w:beforeAutospacing="1" w:after="100" w:afterAutospacing="1"/>
+      </w:pPr>
+      <w:r>
+        <w:rPr>
+          <w:rStyle w:val="4"/>
+        </w:rPr>
+        <w:t>Green and Pure – Agriculture E-Commerce Website</w:t>
+      </w:r>
+      <w:r>
+        <w:br w:type="textWrapping"/>
+      </w:r>
+      <w:r>
+        <w:rPr>
+          <w:rStyle w:val="5"/>
+        </w:rPr>
+        <w:t>09/2024 – 12/2024</w:t>
+      </w:r>
+      <w:r>
+        <w:br w:type="textWrapping"/>
+      </w:r>
+      <w:r>
+        <w:t>• Built a responsive website dedicated to selling agricultural products such as seeds, tools, and organic items.</w:t>
+      </w:r>
+      <w:r>
+        <w:br w:type="textWrapping"/>
+      </w:r>
+      <w:r>
+        <w:t>• Included product management, cart functionality, and seamless checkout experience.</w:t>
+      </w:r>
+      <w:r>
+        <w:br w:type="textWrapping"/>
+      </w:r>
+      <w:r>
+        <w:t>• Focused on sustainable agriculture promotion with a clean, accessible web interface using HTML, CSS, and JavaScript.</w:t>
+      </w:r>
+    </w:p>
+    <w:p>
+      <w:pPr>
+        <w:pBdr>
+          <w:top w:val="single" w:color="auto" w:sz="4" w:space="1"/>
+          <w:bottom w:val="single" w:color="auto" w:sz="4" w:space="1"/>
+        </w:pBdr>
+        <w:spacing w:before="240" w:after="240" w:line="240" w:lineRule="auto"/>
+      </w:pPr>
+      <w:r>
+        <w:rPr>
+          <w:b/>
+          <w:bCs/>
+          <w:sz w:val="28"/>
+          <w:szCs w:val="24"/>
+        </w:rPr>
         <w:t>SKILLS</w:t>
       </w:r>
     </w:p>
     <w:p>
       <w:pPr>
-        <w:pStyle w:val="12"/>
+        <w:pStyle w:val="13"/>
         <w:numPr>
           <w:ilvl w:val="0"/>
           <w:numId w:val="2"/>
@@ -939,7 +1135,7 @@
     </w:p>
     <w:p>
       <w:pPr>
-        <w:pStyle w:val="12"/>
+        <w:pStyle w:val="13"/>
         <w:numPr>
           <w:ilvl w:val="0"/>
           <w:numId w:val="2"/>
@@ -991,7 +1187,7 @@
     </w:p>
     <w:p>
       <w:pPr>
-        <w:pStyle w:val="12"/>
+        <w:pStyle w:val="13"/>
         <w:numPr>
           <w:ilvl w:val="0"/>
           <w:numId w:val="2"/>
@@ -1026,7 +1222,7 @@
     </w:p>
     <w:p>
       <w:pPr>
-        <w:pStyle w:val="12"/>
+        <w:pStyle w:val="13"/>
         <w:numPr>
           <w:ilvl w:val="0"/>
           <w:numId w:val="2"/>
@@ -1074,7 +1270,7 @@
     </w:p>
     <w:p>
       <w:pPr>
-        <w:pStyle w:val="12"/>
+        <w:pStyle w:val="13"/>
         <w:numPr>
           <w:ilvl w:val="0"/>
           <w:numId w:val="2"/>
@@ -1126,7 +1322,7 @@
     </w:p>
     <w:p>
       <w:pPr>
-        <w:pStyle w:val="12"/>
+        <w:pStyle w:val="13"/>
         <w:numPr>
           <w:ilvl w:val="0"/>
           <w:numId w:val="2"/>
@@ -1167,7 +1363,7 @@
     </w:p>
     <w:p>
       <w:pPr>
-        <w:pStyle w:val="12"/>
+        <w:pStyle w:val="13"/>
         <w:numPr>
           <w:ilvl w:val="0"/>
           <w:numId w:val="2"/>
@@ -1745,6 +1941,328 @@
           <w:lang w:val="fr-FR" w:eastAsia="fr-FR"/>
         </w:rPr>
         <w:t>Skills: Applying AI tools for project planning and management.</w:t>
+      </w:r>
+    </w:p>
+    <w:p>
+      <w:pPr>
+        <w:pBdr>
+          <w:top w:val="single" w:color="auto" w:sz="4" w:space="1"/>
+          <w:bottom w:val="single" w:color="auto" w:sz="4" w:space="0"/>
+        </w:pBdr>
+        <w:spacing w:before="240" w:after="240" w:line="240" w:lineRule="auto"/>
+        <w:rPr>
+          <w:rFonts w:hint="default" w:ascii="Times New Roman" w:hAnsi="Times New Roman" w:eastAsia="Times New Roman"/>
+          <w:szCs w:val="24"/>
+          <w:lang w:val="fr-FR" w:eastAsia="fr-FR"/>
+        </w:rPr>
+      </w:pPr>
+      <w:r>
+        <w:rPr>
+          <w:rFonts w:hint="default"/>
+          <w:b/>
+          <w:bCs/>
+          <w:sz w:val="28"/>
+          <w:szCs w:val="24"/>
+          <w:lang w:val="fr-FR"/>
+        </w:rPr>
+        <w:t>EXTRACURRICULAR ACTIVITIES</w:t>
+      </w:r>
+    </w:p>
+    <w:p>
+      <w:pPr>
+        <w:spacing w:before="100" w:beforeAutospacing="1" w:after="100" w:afterAutospacing="1" w:line="240" w:lineRule="auto"/>
+        <w:rPr>
+          <w:rFonts w:hint="default" w:asciiTheme="minorHAnsi" w:hAnsiTheme="minorHAnsi" w:eastAsiaTheme="minorHAnsi" w:cstheme="minorBidi"/>
+          <w:b/>
+          <w:bCs/>
+          <w:sz w:val="24"/>
+          <w:szCs w:val="22"/>
+          <w:lang w:val="fr-FR" w:eastAsia="fr-FR" w:bidi="ar-SA"/>
+        </w:rPr>
+      </w:pPr>
+      <w:r>
+        <w:rPr>
+          <w:rFonts w:hint="default" w:ascii="Times New Roman" w:hAnsi="Times New Roman" w:eastAsia="Times New Roman" w:cs="Times New Roman"/>
+          <w:b/>
+          <w:bCs/>
+          <w:szCs w:val="24"/>
+          <w:lang w:val="fr-FR" w:eastAsia="fr-FR"/>
+        </w:rPr>
+        <w:t xml:space="preserve">ACM ESPRIT Club – Member  </w:t>
+      </w:r>
+      <w:r>
+        <w:rPr>
+          <w:rFonts w:hint="default" w:ascii="Times New Roman" w:hAnsi="Times New Roman" w:eastAsia="Times New Roman" w:cs="Times New Roman"/>
+          <w:b/>
+          <w:bCs/>
+          <w:szCs w:val="24"/>
+          <w:lang w:val="en-US" w:eastAsia="fr-FR"/>
+        </w:rPr>
+        <w:tab/>
+        <w:t/>
+      </w:r>
+      <w:r>
+        <w:rPr>
+          <w:rFonts w:hint="default" w:ascii="Times New Roman" w:hAnsi="Times New Roman" w:eastAsia="Times New Roman" w:cs="Times New Roman"/>
+          <w:b/>
+          <w:bCs/>
+          <w:szCs w:val="24"/>
+          <w:lang w:val="en-US" w:eastAsia="fr-FR"/>
+        </w:rPr>
+        <w:tab/>
+        <w:t/>
+      </w:r>
+      <w:r>
+        <w:rPr>
+          <w:rFonts w:hint="default" w:ascii="Times New Roman" w:hAnsi="Times New Roman" w:eastAsia="Times New Roman" w:cs="Times New Roman"/>
+          <w:b/>
+          <w:bCs/>
+          <w:szCs w:val="24"/>
+          <w:lang w:val="en-US" w:eastAsia="fr-FR"/>
+        </w:rPr>
+        <w:tab/>
+        <w:t/>
+      </w:r>
+      <w:r>
+        <w:rPr>
+          <w:rFonts w:hint="default" w:ascii="Times New Roman" w:hAnsi="Times New Roman" w:eastAsia="Times New Roman" w:cs="Times New Roman"/>
+          <w:b/>
+          <w:bCs/>
+          <w:szCs w:val="24"/>
+          <w:lang w:val="en-US" w:eastAsia="fr-FR"/>
+        </w:rPr>
+        <w:tab/>
+        <w:t/>
+      </w:r>
+      <w:r>
+        <w:rPr>
+          <w:rFonts w:hint="default" w:ascii="Times New Roman" w:hAnsi="Times New Roman" w:eastAsia="Times New Roman" w:cs="Times New Roman"/>
+          <w:b/>
+          <w:bCs/>
+          <w:szCs w:val="24"/>
+          <w:lang w:val="en-US" w:eastAsia="fr-FR"/>
+        </w:rPr>
+        <w:tab/>
+        <w:t/>
+      </w:r>
+      <w:r>
+        <w:rPr>
+          <w:rFonts w:hint="default" w:ascii="Times New Roman" w:hAnsi="Times New Roman" w:eastAsia="Times New Roman" w:cs="Times New Roman"/>
+          <w:b/>
+          <w:bCs/>
+          <w:szCs w:val="24"/>
+          <w:lang w:val="en-US" w:eastAsia="fr-FR"/>
+        </w:rPr>
+        <w:tab/>
+      </w:r>
+      <w:r>
+        <w:rPr>
+          <w:rFonts w:hint="default" w:asciiTheme="minorHAnsi" w:hAnsiTheme="minorHAnsi" w:eastAsiaTheme="minorHAnsi" w:cstheme="minorBidi"/>
+          <w:b/>
+          <w:bCs/>
+          <w:sz w:val="24"/>
+          <w:szCs w:val="22"/>
+          <w:lang w:val="fr-FR" w:eastAsia="fr-FR" w:bidi="ar-SA"/>
+        </w:rPr>
+        <w:t xml:space="preserve">October 2023 – May 2024  </w:t>
+      </w:r>
+    </w:p>
+    <w:p>
+      <w:pPr>
+        <w:spacing w:before="100" w:beforeAutospacing="1" w:after="100" w:afterAutospacing="1" w:line="240" w:lineRule="auto"/>
+        <w:rPr>
+          <w:rFonts w:hint="default" w:ascii="Times New Roman" w:hAnsi="Times New Roman" w:eastAsia="Times New Roman"/>
+          <w:szCs w:val="24"/>
+          <w:lang w:val="fr-FR" w:eastAsia="fr-FR"/>
+        </w:rPr>
+      </w:pPr>
+      <w:r>
+        <w:rPr>
+          <w:rFonts w:hint="default" w:ascii="Times New Roman" w:hAnsi="Times New Roman" w:eastAsia="Times New Roman"/>
+          <w:szCs w:val="24"/>
+          <w:lang w:val="fr-FR" w:eastAsia="fr-FR"/>
+        </w:rPr>
+        <w:t xml:space="preserve">• Participated in coding challenges, tech talks, and collaborative learning sessions.  </w:t>
+      </w:r>
+    </w:p>
+    <w:p>
+      <w:pPr>
+        <w:spacing w:before="100" w:beforeAutospacing="1" w:after="100" w:afterAutospacing="1" w:line="240" w:lineRule="auto"/>
+        <w:rPr>
+          <w:rFonts w:hint="default" w:ascii="Times New Roman" w:hAnsi="Times New Roman" w:eastAsia="Times New Roman"/>
+          <w:szCs w:val="24"/>
+          <w:lang w:val="fr-FR" w:eastAsia="fr-FR"/>
+        </w:rPr>
+      </w:pPr>
+      <w:r>
+        <w:rPr>
+          <w:rFonts w:hint="default" w:ascii="Times New Roman" w:hAnsi="Times New Roman" w:eastAsia="Times New Roman"/>
+          <w:szCs w:val="24"/>
+          <w:lang w:val="fr-FR" w:eastAsia="fr-FR"/>
+        </w:rPr>
+        <w:t>• Contributed to workshops on competitive programming</w:t>
+      </w:r>
+      <w:r>
+        <w:rPr>
+          <w:rFonts w:hint="default" w:ascii="Times New Roman" w:hAnsi="Times New Roman" w:eastAsia="Times New Roman"/>
+          <w:szCs w:val="24"/>
+          <w:lang w:val="en-US" w:eastAsia="fr-FR"/>
+        </w:rPr>
+        <w:t xml:space="preserve"> C++ </w:t>
+      </w:r>
+      <w:r>
+        <w:rPr>
+          <w:rFonts w:hint="default" w:ascii="Times New Roman" w:hAnsi="Times New Roman" w:eastAsia="Times New Roman"/>
+          <w:szCs w:val="24"/>
+          <w:lang w:val="fr-FR" w:eastAsia="fr-FR"/>
+        </w:rPr>
+        <w:t xml:space="preserve"> and AI.</w:t>
+      </w:r>
+    </w:p>
+    <w:p>
+      <w:pPr>
+        <w:spacing w:before="100" w:beforeAutospacing="1" w:after="100" w:afterAutospacing="1" w:line="240" w:lineRule="auto"/>
+        <w:rPr>
+          <w:rFonts w:hint="default" w:asciiTheme="minorHAnsi" w:hAnsiTheme="minorHAnsi" w:eastAsiaTheme="minorHAnsi" w:cstheme="minorBidi"/>
+          <w:b/>
+          <w:bCs/>
+          <w:sz w:val="24"/>
+          <w:szCs w:val="22"/>
+          <w:lang w:val="fr-FR" w:eastAsia="fr-FR" w:bidi="ar-SA"/>
+        </w:rPr>
+      </w:pPr>
+      <w:r>
+        <w:rPr>
+          <w:rFonts w:hint="default" w:ascii="Times New Roman" w:hAnsi="Times New Roman" w:eastAsia="Times New Roman" w:cs="Times New Roman"/>
+          <w:b/>
+          <w:bCs/>
+          <w:szCs w:val="24"/>
+          <w:lang w:val="fr-FR" w:eastAsia="fr-FR"/>
+        </w:rPr>
+        <w:t xml:space="preserve">ESPRIT Sport –  Member  </w:t>
+      </w:r>
+      <w:r>
+        <w:rPr>
+          <w:rFonts w:hint="default" w:ascii="Times New Roman" w:hAnsi="Times New Roman" w:eastAsia="Times New Roman" w:cs="Times New Roman"/>
+          <w:b/>
+          <w:bCs/>
+          <w:szCs w:val="24"/>
+          <w:lang w:val="en-US" w:eastAsia="fr-FR"/>
+        </w:rPr>
+        <w:tab/>
+        <w:t/>
+      </w:r>
+      <w:r>
+        <w:rPr>
+          <w:rFonts w:hint="default" w:ascii="Times New Roman" w:hAnsi="Times New Roman" w:eastAsia="Times New Roman" w:cs="Times New Roman"/>
+          <w:b/>
+          <w:bCs/>
+          <w:szCs w:val="24"/>
+          <w:lang w:val="en-US" w:eastAsia="fr-FR"/>
+        </w:rPr>
+        <w:tab/>
+        <w:t/>
+      </w:r>
+      <w:r>
+        <w:rPr>
+          <w:rFonts w:hint="default" w:ascii="Times New Roman" w:hAnsi="Times New Roman" w:eastAsia="Times New Roman" w:cs="Times New Roman"/>
+          <w:b/>
+          <w:bCs/>
+          <w:szCs w:val="24"/>
+          <w:lang w:val="en-US" w:eastAsia="fr-FR"/>
+        </w:rPr>
+        <w:tab/>
+        <w:t/>
+      </w:r>
+      <w:r>
+        <w:rPr>
+          <w:rFonts w:hint="default" w:ascii="Times New Roman" w:hAnsi="Times New Roman" w:eastAsia="Times New Roman" w:cs="Times New Roman"/>
+          <w:b/>
+          <w:bCs/>
+          <w:szCs w:val="24"/>
+          <w:lang w:val="en-US" w:eastAsia="fr-FR"/>
+        </w:rPr>
+        <w:tab/>
+        <w:t/>
+      </w:r>
+      <w:r>
+        <w:rPr>
+          <w:rFonts w:hint="default" w:ascii="Times New Roman" w:hAnsi="Times New Roman" w:eastAsia="Times New Roman" w:cs="Times New Roman"/>
+          <w:b/>
+          <w:bCs/>
+          <w:szCs w:val="24"/>
+          <w:lang w:val="en-US" w:eastAsia="fr-FR"/>
+        </w:rPr>
+        <w:tab/>
+        <w:t/>
+      </w:r>
+      <w:r>
+        <w:rPr>
+          <w:rFonts w:hint="default" w:ascii="Times New Roman" w:hAnsi="Times New Roman" w:eastAsia="Times New Roman" w:cs="Times New Roman"/>
+          <w:b/>
+          <w:bCs/>
+          <w:szCs w:val="24"/>
+          <w:lang w:val="en-US" w:eastAsia="fr-FR"/>
+        </w:rPr>
+        <w:tab/>
+        <w:t/>
+      </w:r>
+      <w:r>
+        <w:rPr>
+          <w:rFonts w:hint="default" w:ascii="Times New Roman" w:hAnsi="Times New Roman" w:eastAsia="Times New Roman" w:cs="Times New Roman"/>
+          <w:b/>
+          <w:bCs/>
+          <w:szCs w:val="24"/>
+          <w:lang w:val="en-US" w:eastAsia="fr-FR"/>
+        </w:rPr>
+        <w:tab/>
+      </w:r>
+      <w:r>
+        <w:rPr>
+          <w:rFonts w:hint="default" w:asciiTheme="minorHAnsi" w:hAnsiTheme="minorHAnsi" w:eastAsiaTheme="minorHAnsi" w:cstheme="minorBidi"/>
+          <w:b/>
+          <w:bCs/>
+          <w:sz w:val="24"/>
+          <w:szCs w:val="22"/>
+          <w:lang w:val="fr-FR" w:eastAsia="fr-FR" w:bidi="ar-SA"/>
+        </w:rPr>
+        <w:t xml:space="preserve">October 2023 – May 2024  </w:t>
+      </w:r>
+    </w:p>
+    <w:p>
+      <w:pPr>
+        <w:spacing w:before="100" w:beforeAutospacing="1" w:after="100" w:afterAutospacing="1" w:line="240" w:lineRule="auto"/>
+        <w:rPr>
+          <w:rFonts w:hint="default" w:ascii="Times New Roman" w:hAnsi="Times New Roman" w:eastAsia="Times New Roman"/>
+          <w:szCs w:val="24"/>
+          <w:lang w:val="fr-FR" w:eastAsia="fr-FR"/>
+        </w:rPr>
+      </w:pPr>
+      <w:r>
+        <w:rPr>
+          <w:rFonts w:hint="default" w:ascii="Times New Roman" w:hAnsi="Times New Roman" w:eastAsia="Times New Roman"/>
+          <w:szCs w:val="24"/>
+          <w:lang w:val="fr-FR" w:eastAsia="fr-FR"/>
+        </w:rPr>
+        <w:t xml:space="preserve">• Engaged in regular sports activities promoting teamwork and well-being.  </w:t>
+      </w:r>
+    </w:p>
+    <w:p>
+      <w:pPr>
+        <w:spacing w:before="100" w:beforeAutospacing="1" w:after="100" w:afterAutospacing="1" w:line="240" w:lineRule="auto"/>
+        <w:rPr>
+          <w:rFonts w:hint="default" w:ascii="Times New Roman" w:hAnsi="Times New Roman" w:eastAsia="Times New Roman"/>
+          <w:szCs w:val="24"/>
+          <w:lang w:val="fr-FR" w:eastAsia="fr-FR"/>
+        </w:rPr>
+      </w:pPr>
+      <w:r>
+        <w:rPr>
+          <w:rFonts w:hint="default" w:ascii="Times New Roman" w:hAnsi="Times New Roman" w:eastAsia="Times New Roman"/>
+          <w:szCs w:val="24"/>
+          <w:lang w:val="fr-FR" w:eastAsia="fr-FR"/>
+        </w:rPr>
+        <w:t>• Represented the institution in inter-university sports events.</w:t>
       </w:r>
     </w:p>
     <w:p>
@@ -2195,7 +2713,7 @@
     <w:qFormat/>
     <w:uiPriority w:val="1"/>
   </w:style>
-  <w:style w:type="table" w:default="1" w:styleId="8">
+  <w:style w:type="table" w:default="1" w:styleId="9">
     <w:name w:val="Normal Table"/>
     <w:semiHidden/>
     <w:unhideWhenUsed/>
@@ -2246,8 +2764,32 @@
       <w:iCs/>
     </w:rPr>
   </w:style>
-  <w:style w:type="paragraph" w:styleId="6">
+  <w:style w:type="character" w:styleId="6">
+    <w:name w:val="FollowedHyperlink"/>
+    <w:semiHidden/>
+    <w:unhideWhenUsed/>
+    <w:uiPriority w:val="99"/>
+    <w:rPr>
+      <w:color w:val="800080"/>
+      <w:u w:val="single"/>
+    </w:rPr>
+  </w:style>
+  <w:style w:type="paragraph" w:styleId="7">
     <w:name w:val="footer"/>
+    <w:basedOn w:val="1"/>
+    <w:link w:val="12"/>
+    <w:unhideWhenUsed/>
+    <w:uiPriority w:val="99"/>
+    <w:pPr>
+      <w:tabs>
+        <w:tab w:val="center" w:pos="4680"/>
+        <w:tab w:val="right" w:pos="9360"/>
+      </w:tabs>
+      <w:spacing w:after="0" w:line="240" w:lineRule="auto"/>
+    </w:pPr>
+  </w:style>
+  <w:style w:type="paragraph" w:styleId="8">
+    <w:name w:val="header"/>
     <w:basedOn w:val="1"/>
     <w:link w:val="11"/>
     <w:unhideWhenUsed/>
@@ -2260,21 +2802,7 @@
       <w:spacing w:after="0" w:line="240" w:lineRule="auto"/>
     </w:pPr>
   </w:style>
-  <w:style w:type="paragraph" w:styleId="7">
-    <w:name w:val="header"/>
-    <w:basedOn w:val="1"/>
-    <w:link w:val="10"/>
-    <w:unhideWhenUsed/>
-    <w:uiPriority w:val="99"/>
-    <w:pPr>
-      <w:tabs>
-        <w:tab w:val="center" w:pos="4680"/>
-        <w:tab w:val="right" w:pos="9360"/>
-      </w:tabs>
-      <w:spacing w:after="0" w:line="240" w:lineRule="auto"/>
-    </w:pPr>
-  </w:style>
-  <w:style w:type="character" w:customStyle="1" w:styleId="9">
+  <w:style w:type="character" w:customStyle="1" w:styleId="10">
     <w:name w:val="Unresolved Mention"/>
     <w:basedOn w:val="2"/>
     <w:semiHidden/>
@@ -2285,8 +2813,18 @@
       <w:shd w:val="clear" w:color="auto" w:fill="E1DFDD"/>
     </w:rPr>
   </w:style>
-  <w:style w:type="character" w:customStyle="1" w:styleId="10">
+  <w:style w:type="character" w:customStyle="1" w:styleId="11">
     <w:name w:val="En-tête Car"/>
+    <w:basedOn w:val="2"/>
+    <w:link w:val="8"/>
+    <w:qFormat/>
+    <w:uiPriority w:val="99"/>
+    <w:rPr>
+      <w:sz w:val="24"/>
+    </w:rPr>
+  </w:style>
+  <w:style w:type="character" w:customStyle="1" w:styleId="12">
+    <w:name w:val="Pied de page Car"/>
     <w:basedOn w:val="2"/>
     <w:link w:val="7"/>
     <w:qFormat/>
@@ -2295,17 +2833,7 @@
       <w:sz w:val="24"/>
     </w:rPr>
   </w:style>
-  <w:style w:type="character" w:customStyle="1" w:styleId="11">
-    <w:name w:val="Pied de page Car"/>
-    <w:basedOn w:val="2"/>
-    <w:link w:val="6"/>
-    <w:qFormat/>
-    <w:uiPriority w:val="99"/>
-    <w:rPr>
-      <w:sz w:val="24"/>
-    </w:rPr>
-  </w:style>
-  <w:style w:type="paragraph" w:styleId="12">
+  <w:style w:type="paragraph" w:styleId="13">
     <w:name w:val="List Paragraph"/>
     <w:basedOn w:val="1"/>
     <w:qFormat/>
@@ -2315,9 +2843,9 @@
       <w:contextualSpacing/>
     </w:pPr>
   </w:style>
-  <w:style w:type="table" w:styleId="13">
+  <w:style w:type="table" w:styleId="14">
     <w:name w:val="Table Grid"/>
-    <w:basedOn w:val="8"/>
+    <w:basedOn w:val="9"/>
     <w:qFormat/>
     <w:uiPriority w:val="39"/>
     <w:pPr>
@@ -2340,25 +2868,25 @@
       </w:tblCellMar>
     </w:tblPr>
   </w:style>
-  <w:style w:type="character" w:customStyle="1" w:styleId="14">
+  <w:style w:type="character" w:customStyle="1" w:styleId="15">
     <w:name w:val="relative"/>
     <w:basedOn w:val="2"/>
     <w:qFormat/>
     <w:uiPriority w:val="0"/>
   </w:style>
-  <w:style w:type="character" w:customStyle="1" w:styleId="15">
+  <w:style w:type="character" w:customStyle="1" w:styleId="16">
     <w:name w:val="editor_t__not_edited_long__junnx"/>
     <w:basedOn w:val="2"/>
     <w:qFormat/>
     <w:uiPriority w:val="0"/>
   </w:style>
-  <w:style w:type="character" w:customStyle="1" w:styleId="16">
+  <w:style w:type="character" w:customStyle="1" w:styleId="17">
     <w:name w:val="editor_t__added__ltunj"/>
     <w:basedOn w:val="2"/>
     <w:qFormat/>
     <w:uiPriority w:val="0"/>
   </w:style>
-  <w:style w:type="character" w:customStyle="1" w:styleId="17">
+  <w:style w:type="character" w:customStyle="1" w:styleId="18">
     <w:name w:val="editor_t__not_edited__wurp8"/>
     <w:basedOn w:val="2"/>
     <w:qFormat/>

</xml_diff>